<commit_message>
Initial Spring boot application set up. Still todo: some frontend css changes
</commit_message>
<xml_diff>
--- a/2. Ontwerp en Prototyping/1. Functioneel en technisch ontwerp/Technisch ontwerp.docx
+++ b/2. Ontwerp en Prototyping/1. Functioneel en technisch ontwerp/Technisch ontwerp.docx
@@ -18,6 +18,11 @@
       </w:r>
     </w:p>
     <w:p>
+      <w:pPr>
+        <w:rPr>
+          <w:rStyle w:val="Hyperlink"/>
+        </w:rPr>
+      </w:pPr>
       <w:r>
         <w:t xml:space="preserve">Een technisch ontwerp is een UML Diagram. </w:t>
       </w:r>
@@ -26,24 +31,115 @@
           <w:rPr>
             <w:rStyle w:val="Hyperlink"/>
           </w:rPr>
-          <w:t>Bron: Edhub, Technisch Ontwerpen met UML</w:t>
+          <w:t xml:space="preserve">Bron: </w:t>
+        </w:r>
+        <w:proofErr w:type="spellStart"/>
+        <w:r>
+          <w:rPr>
+            <w:rStyle w:val="Hyperlink"/>
+          </w:rPr>
+          <w:t>Edhub</w:t>
+        </w:r>
+        <w:proofErr w:type="spellEnd"/>
+        <w:r>
+          <w:rPr>
+            <w:rStyle w:val="Hyperlink"/>
+          </w:rPr>
+          <w:t>, Technisch Ontwerpen met UML</w:t>
         </w:r>
       </w:hyperlink>
     </w:p>
     <w:p>
       <w:r>
-        <w:t xml:space="preserve">Ik heb twee technische ontwerpen gemaakt: Een database-ontwerp en een klassendiagram. </w:t>
+        <w:t xml:space="preserve">En het klassendiagram </w:t>
       </w:r>
       <w:proofErr w:type="gramStart"/>
       <w:r>
-        <w:t>De</w:t>
+        <w:t>vertegenwoordigd</w:t>
       </w:r>
       <w:proofErr w:type="gramEnd"/>
       <w:r>
-        <w:t xml:space="preserve"> klassendiagram komt nog eens terug in de map ”</w:t>
-      </w:r>
-      <w:r>
-        <w:t>2. Use-case diagram en klassendiagram</w:t>
+        <w:t xml:space="preserve"> het database design.</w:t>
+      </w:r>
+    </w:p>
+    <w:p>
+      <w:r>
+        <w:rPr>
+          <w:noProof/>
+        </w:rPr>
+        <w:drawing>
+          <wp:inline distT="0" distB="0" distL="0" distR="0" wp14:anchorId="6E571F16" wp14:editId="37D58654">
+            <wp:extent cx="5731510" cy="3687445"/>
+            <wp:effectExtent l="0" t="0" r="2540" b="8255"/>
+            <wp:docPr id="1" name="Picture 1"/>
+            <wp:cNvGraphicFramePr>
+              <a:graphicFrameLocks xmlns:a="http://schemas.openxmlformats.org/drawingml/2006/main" noChangeAspect="1"/>
+            </wp:cNvGraphicFramePr>
+            <a:graphic xmlns:a="http://schemas.openxmlformats.org/drawingml/2006/main">
+              <a:graphicData uri="http://schemas.openxmlformats.org/drawingml/2006/picture">
+                <pic:pic xmlns:pic="http://schemas.openxmlformats.org/drawingml/2006/picture">
+                  <pic:nvPicPr>
+                    <pic:cNvPr id="0" name="Picture 1"/>
+                    <pic:cNvPicPr>
+                      <a:picLocks noChangeAspect="1" noChangeArrowheads="1"/>
+                    </pic:cNvPicPr>
+                  </pic:nvPicPr>
+                  <pic:blipFill>
+                    <a:blip r:embed="rId6" cstate="print">
+                      <a:extLst>
+                        <a:ext uri="{28A0092B-C50C-407E-A947-70E740481C1C}">
+                          <a14:useLocalDpi xmlns:a14="http://schemas.microsoft.com/office/drawing/2010/main" val="0"/>
+                        </a:ext>
+                      </a:extLst>
+                    </a:blip>
+                    <a:srcRect/>
+                    <a:stretch>
+                      <a:fillRect/>
+                    </a:stretch>
+                  </pic:blipFill>
+                  <pic:spPr bwMode="auto">
+                    <a:xfrm>
+                      <a:off x="0" y="0"/>
+                      <a:ext cx="5731510" cy="3687445"/>
+                    </a:xfrm>
+                    <a:prstGeom prst="rect">
+                      <a:avLst/>
+                    </a:prstGeom>
+                    <a:noFill/>
+                    <a:ln>
+                      <a:noFill/>
+                    </a:ln>
+                  </pic:spPr>
+                </pic:pic>
+              </a:graphicData>
+            </a:graphic>
+          </wp:inline>
+        </w:drawing>
+      </w:r>
+    </w:p>
+    <w:p>
+      <w:r>
+        <w:t>Het</w:t>
+      </w:r>
+      <w:r>
+        <w:t xml:space="preserve"> klassendiagram komt nog eens voor in de map ”</w:t>
+      </w:r>
+      <w:r>
+        <w:t xml:space="preserve">2. </w:t>
+      </w:r>
+      <w:proofErr w:type="spellStart"/>
+      <w:r>
+        <w:t>Use</w:t>
+      </w:r>
+      <w:proofErr w:type="spellEnd"/>
+      <w:r>
+        <w:t xml:space="preserve">-case diagram en </w:t>
+      </w:r>
+      <w:r>
+        <w:t>K</w:t>
+      </w:r>
+      <w:r>
+        <w:t>lassendiagram</w:t>
       </w:r>
       <w:r>
         <w:t>”</w:t>
@@ -52,7 +148,14 @@
         <w:t>.</w:t>
       </w:r>
     </w:p>
-    <w:p/>
+    <w:p>
+      <w:pPr>
+        <w:rPr>
+          <w:b/>
+          <w:bCs/>
+        </w:rPr>
+      </w:pPr>
+    </w:p>
     <w:p>
       <w:pPr>
         <w:rPr>
@@ -84,37 +187,6 @@
         </w:rPr>
         <w:t>TODO: afb</w:t>
       </w:r>
-      <w:bookmarkStart w:id="0" w:name="_GoBack"/>
-      <w:bookmarkEnd w:id="0"/>
-    </w:p>
-    <w:p>
-      <w:pPr>
-        <w:rPr>
-          <w:b/>
-          <w:bCs/>
-        </w:rPr>
-      </w:pPr>
-      <w:r>
-        <w:rPr>
-          <w:b/>
-          <w:bCs/>
-        </w:rPr>
-        <w:t xml:space="preserve">Database </w:t>
-      </w:r>
-      <w:r>
-        <w:rPr>
-          <w:b/>
-          <w:bCs/>
-        </w:rPr>
-        <w:t>d</w:t>
-      </w:r>
-      <w:r>
-        <w:rPr>
-          <w:b/>
-          <w:bCs/>
-        </w:rPr>
-        <w:t>esign:</w:t>
-      </w:r>
     </w:p>
     <w:p>
       <w:pPr>
@@ -124,14 +196,17 @@
           <w:color w:val="FF0000"/>
         </w:rPr>
       </w:pPr>
-      <w:r>
+    </w:p>
+    <w:p>
+      <w:pPr>
         <w:rPr>
           <w:b/>
           <w:bCs/>
           <w:color w:val="FF0000"/>
         </w:rPr>
-        <w:t>TODO: afb</w:t>
-      </w:r>
+      </w:pPr>
+      <w:bookmarkStart w:id="0" w:name="_GoBack"/>
+      <w:bookmarkEnd w:id="0"/>
     </w:p>
     <w:p>
       <w:r>

</xml_diff>